<commit_message>
Finished App, fingers crossed.
</commit_message>
<xml_diff>
--- a/raw_text_v1.docx
+++ b/raw_text_v1.docx
@@ -46,7 +46,7 @@
       <w:hyperlink r:id="rId5" w:history="1">
         <w:r>
           <w:rPr>
-            <w:rStyle w:val="Hyperlink"/>
+            <w:rStyle w:val="Lienhypertexte"/>
             <w:rFonts w:ascii="Roboto" w:hAnsi="Roboto"/>
             <w:sz w:val="24"/>
             <w:szCs w:val="24"/>
@@ -60,7 +60,23 @@
           <w:sz w:val="24"/>
           <w:szCs w:val="24"/>
         </w:rPr>
-        <w:t xml:space="preserve"> as the primordial data source. This dataset aggregates diverse indicators of Water Risk for every water basin in the world. The information it conveys informs us about issues such as water depletion, water quality, and extreme conditions – like drought and flood. </w:t>
+        <w:t xml:space="preserve"> as the </w:t>
+      </w:r>
+      <w:r>
+        <w:rPr>
+          <w:rFonts w:ascii="Roboto" w:hAnsi="Roboto"/>
+          <w:sz w:val="24"/>
+          <w:szCs w:val="24"/>
+        </w:rPr>
+        <w:t>initial</w:t>
+      </w:r>
+      <w:r>
+        <w:rPr>
+          <w:rFonts w:ascii="Roboto" w:hAnsi="Roboto"/>
+          <w:sz w:val="24"/>
+          <w:szCs w:val="24"/>
+        </w:rPr>
+        <w:t xml:space="preserve"> data source. This dataset aggregates diverse indicators of Water Risk for every water basin in the world. The information it conveys informs us about issues such as water depletion, water quality, and extreme conditions – like drought and flood. </w:t>
       </w:r>
       <w:r>
         <w:rPr>
@@ -86,26 +102,19 @@
           <w:sz w:val="24"/>
           <w:szCs w:val="24"/>
         </w:rPr>
-        <w:t xml:space="preserve"> our curiosity, leading us to wonder what other factors are associated with these characteristics. Is low water quality more prevalent in developing countries? Is it correlated to the human development index of its surroundings? We embraced this challenge </w:t>
-      </w:r>
-      <w:proofErr w:type="gramStart"/>
-      <w:r>
-        <w:rPr>
-          <w:rFonts w:ascii="Roboto" w:hAnsi="Roboto"/>
-          <w:sz w:val="24"/>
-          <w:szCs w:val="24"/>
-        </w:rPr>
-        <w:t>as a means to</w:t>
-      </w:r>
-      <w:proofErr w:type="gramEnd"/>
-      <w:r>
-        <w:rPr>
-          <w:rFonts w:ascii="Roboto" w:hAnsi="Roboto"/>
-          <w:sz w:val="24"/>
-          <w:szCs w:val="24"/>
-        </w:rPr>
-        <w:t xml:space="preserve"> explore these relationships.</w:t>
-      </w:r>
+        <w:t xml:space="preserve"> our curiosity, leading us to wonder what other factors are associated with these characteristics. Is low water quality more prevalent in developing countries? Is it correlated to the human development index of its surroundings? We embraced this challenge as a means to explore these relationships.</w:t>
+      </w:r>
+    </w:p>
+    <w:p>
+      <w:pPr>
+        <w:spacing w:line="360" w:lineRule="auto"/>
+        <w:jc w:val="both"/>
+        <w:rPr>
+          <w:rFonts w:ascii="Roboto" w:hAnsi="Roboto"/>
+          <w:sz w:val="24"/>
+          <w:szCs w:val="24"/>
+        </w:rPr>
+      </w:pPr>
     </w:p>
     <w:p>
       <w:pPr>
@@ -128,7 +137,7 @@
       <w:hyperlink r:id="rId6" w:history="1">
         <w:r>
           <w:rPr>
-            <w:rStyle w:val="Hyperlink"/>
+            <w:rStyle w:val="Lienhypertexte"/>
             <w:rFonts w:ascii="Roboto" w:hAnsi="Roboto"/>
             <w:sz w:val="24"/>
             <w:szCs w:val="24"/>
@@ -147,7 +156,7 @@
       <w:hyperlink r:id="rId7" w:history="1">
         <w:r>
           <w:rPr>
-            <w:rStyle w:val="Hyperlink"/>
+            <w:rStyle w:val="Lienhypertexte"/>
             <w:rFonts w:ascii="Roboto" w:hAnsi="Roboto"/>
             <w:sz w:val="24"/>
             <w:szCs w:val="24"/>
@@ -166,7 +175,7 @@
       <w:hyperlink r:id="rId8" w:history="1">
         <w:r>
           <w:rPr>
-            <w:rStyle w:val="Hyperlink"/>
+            <w:rStyle w:val="Lienhypertexte"/>
             <w:rFonts w:ascii="Roboto" w:hAnsi="Roboto"/>
             <w:sz w:val="24"/>
             <w:szCs w:val="24"/>
@@ -185,7 +194,7 @@
       <w:hyperlink r:id="rId9" w:history="1">
         <w:r>
           <w:rPr>
-            <w:rStyle w:val="Hyperlink"/>
+            <w:rStyle w:val="Lienhypertexte"/>
             <w:rFonts w:ascii="Roboto" w:hAnsi="Roboto"/>
             <w:sz w:val="24"/>
             <w:szCs w:val="24"/>
@@ -212,6 +221,17 @@
           <w:szCs w:val="24"/>
         </w:rPr>
       </w:pPr>
+    </w:p>
+    <w:p>
+      <w:pPr>
+        <w:spacing w:line="360" w:lineRule="auto"/>
+        <w:jc w:val="both"/>
+        <w:rPr>
+          <w:rFonts w:ascii="Roboto" w:hAnsi="Roboto"/>
+          <w:sz w:val="24"/>
+          <w:szCs w:val="24"/>
+        </w:rPr>
+      </w:pPr>
       <w:r>
         <w:rPr>
           <w:rFonts w:ascii="Roboto" w:hAnsi="Roboto"/>
@@ -249,7 +269,7 @@
       <w:hyperlink r:id="rId10" w:history="1">
         <w:r>
           <w:rPr>
-            <w:rStyle w:val="Hyperlink"/>
+            <w:rStyle w:val="Lienhypertexte"/>
             <w:rFonts w:ascii="Roboto" w:hAnsi="Roboto"/>
             <w:sz w:val="24"/>
             <w:szCs w:val="24"/>
@@ -263,25 +283,7 @@
           <w:sz w:val="24"/>
           <w:szCs w:val="24"/>
         </w:rPr>
-        <w:t xml:space="preserve">. </w:t>
-      </w:r>
-      <w:proofErr w:type="gramStart"/>
-      <w:r>
-        <w:rPr>
-          <w:rFonts w:ascii="Roboto" w:hAnsi="Roboto"/>
-          <w:sz w:val="24"/>
-          <w:szCs w:val="24"/>
-        </w:rPr>
-        <w:t>All of</w:t>
-      </w:r>
-      <w:proofErr w:type="gramEnd"/>
-      <w:r>
-        <w:rPr>
-          <w:rFonts w:ascii="Roboto" w:hAnsi="Roboto"/>
-          <w:sz w:val="24"/>
-          <w:szCs w:val="24"/>
-        </w:rPr>
-        <w:t xml:space="preserve"> our complimentary datasets are raster images.</w:t>
+        <w:t>. All of our complimentary datasets are raster images.</w:t>
       </w:r>
     </w:p>
     <w:p>
@@ -296,7 +298,11 @@
           <w:szCs w:val="24"/>
         </w:rPr>
       </w:pPr>
-      <w:r>
+    </w:p>
+    <w:p>
+      <w:pPr>
+        <w:spacing w:line="360" w:lineRule="auto"/>
+        <w:jc w:val="both"/>
         <w:rPr>
           <w:rFonts w:ascii="Roboto" w:hAnsi="Roboto"/>
           <w:b/>
@@ -304,8 +310,7 @@
           <w:sz w:val="24"/>
           <w:szCs w:val="24"/>
         </w:rPr>
-        <w:t>Methods</w:t>
-      </w:r>
+      </w:pPr>
       <w:r>
         <w:rPr>
           <w:rFonts w:ascii="Roboto" w:hAnsi="Roboto"/>
@@ -314,6 +319,16 @@
           <w:sz w:val="24"/>
           <w:szCs w:val="24"/>
         </w:rPr>
+        <w:t>Methods</w:t>
+      </w:r>
+      <w:r>
+        <w:rPr>
+          <w:rFonts w:ascii="Roboto" w:hAnsi="Roboto"/>
+          <w:b/>
+          <w:bCs/>
+          <w:sz w:val="24"/>
+          <w:szCs w:val="24"/>
+        </w:rPr>
         <w:t xml:space="preserve"> – Data Wrangling and Modeling</w:t>
       </w:r>
     </w:p>
@@ -333,6 +348,7 @@
           <w:sz w:val="24"/>
           <w:szCs w:val="24"/>
         </w:rPr>
+        <w:lastRenderedPageBreak/>
         <w:t xml:space="preserve">The first step we had to take was to combine these 4 datasets into one. We used our water dataset as the baseline. Since it is a vector data (and all other datasets are </w:t>
       </w:r>
       <w:proofErr w:type="spellStart"/>
@@ -390,19 +406,29 @@
           <w:szCs w:val="24"/>
         </w:rPr>
       </w:pPr>
-      <w:r>
-        <w:rPr>
-          <w:rFonts w:ascii="Roboto" w:hAnsi="Roboto"/>
-          <w:sz w:val="24"/>
-          <w:szCs w:val="24"/>
-        </w:rPr>
-        <w:lastRenderedPageBreak/>
+    </w:p>
+    <w:p>
+      <w:pPr>
+        <w:spacing w:line="360" w:lineRule="auto"/>
+        <w:jc w:val="both"/>
+        <w:rPr>
+          <w:rFonts w:ascii="Roboto" w:hAnsi="Roboto"/>
+          <w:sz w:val="24"/>
+          <w:szCs w:val="24"/>
+        </w:rPr>
+      </w:pPr>
+      <w:r>
+        <w:rPr>
+          <w:rFonts w:ascii="Roboto" w:hAnsi="Roboto"/>
+          <w:sz w:val="24"/>
+          <w:szCs w:val="24"/>
+        </w:rPr>
         <w:t xml:space="preserve">Unfortunately, several lines of this dataset have NA values. We have tried to use the </w:t>
       </w:r>
       <w:hyperlink r:id="rId11" w:history="1">
         <w:r>
           <w:rPr>
-            <w:rStyle w:val="Hyperlink"/>
+            <w:rStyle w:val="Lienhypertexte"/>
             <w:rFonts w:ascii="Roboto" w:hAnsi="Roboto"/>
             <w:sz w:val="24"/>
             <w:szCs w:val="24"/>
@@ -479,6 +505,17 @@
           <w:szCs w:val="24"/>
         </w:rPr>
       </w:pPr>
+    </w:p>
+    <w:p>
+      <w:pPr>
+        <w:spacing w:line="360" w:lineRule="auto"/>
+        <w:jc w:val="both"/>
+        <w:rPr>
+          <w:rFonts w:ascii="Roboto" w:hAnsi="Roboto"/>
+          <w:sz w:val="24"/>
+          <w:szCs w:val="24"/>
+        </w:rPr>
+      </w:pPr>
       <w:r>
         <w:rPr>
           <w:rFonts w:ascii="Roboto" w:hAnsi="Roboto"/>
@@ -490,7 +527,7 @@
     </w:p>
     <w:p>
       <w:pPr>
-        <w:pStyle w:val="ListParagraph"/>
+        <w:pStyle w:val="Paragraphedeliste"/>
         <w:numPr>
           <w:ilvl w:val="0"/>
           <w:numId w:val="1"/>
@@ -584,7 +621,7 @@
     </w:p>
     <w:p>
       <w:pPr>
-        <w:pStyle w:val="ListParagraph"/>
+        <w:pStyle w:val="Paragraphedeliste"/>
         <w:numPr>
           <w:ilvl w:val="0"/>
           <w:numId w:val="1"/>
@@ -628,7 +665,79 @@
           <w:sz w:val="24"/>
           <w:szCs w:val="24"/>
         </w:rPr>
-        <w:t>Baseline water stress</w:t>
+        <w:t>Baseline water stress (</w:t>
+      </w:r>
+      <w:proofErr w:type="spellStart"/>
+      <w:r>
+        <w:rPr>
+          <w:rFonts w:ascii="Roboto" w:hAnsi="Roboto"/>
+          <w:sz w:val="24"/>
+          <w:szCs w:val="24"/>
+        </w:rPr>
+        <w:t>bws_raw</w:t>
+      </w:r>
+      <w:proofErr w:type="spellEnd"/>
+      <w:r>
+        <w:rPr>
+          <w:rFonts w:ascii="Roboto" w:hAnsi="Roboto"/>
+          <w:sz w:val="24"/>
+          <w:szCs w:val="24"/>
+        </w:rPr>
+        <w:t>), Baseline water depletion (</w:t>
+      </w:r>
+      <w:proofErr w:type="spellStart"/>
+      <w:r>
+        <w:rPr>
+          <w:rFonts w:ascii="Roboto" w:hAnsi="Roboto"/>
+          <w:sz w:val="24"/>
+          <w:szCs w:val="24"/>
+        </w:rPr>
+        <w:t>bwd_raw</w:t>
+      </w:r>
+      <w:proofErr w:type="spellEnd"/>
+      <w:r>
+        <w:rPr>
+          <w:rFonts w:ascii="Roboto" w:hAnsi="Roboto"/>
+          <w:sz w:val="24"/>
+          <w:szCs w:val="24"/>
+        </w:rPr>
+        <w:t>), Interannual variability (</w:t>
+      </w:r>
+      <w:proofErr w:type="spellStart"/>
+      <w:r>
+        <w:rPr>
+          <w:rFonts w:ascii="Roboto" w:hAnsi="Roboto"/>
+          <w:sz w:val="24"/>
+          <w:szCs w:val="24"/>
+        </w:rPr>
+        <w:t>iav_raw</w:t>
+      </w:r>
+      <w:proofErr w:type="spellEnd"/>
+      <w:r>
+        <w:rPr>
+          <w:rFonts w:ascii="Roboto" w:hAnsi="Roboto"/>
+          <w:sz w:val="24"/>
+          <w:szCs w:val="24"/>
+        </w:rPr>
+        <w:t>), Seasonal variability (</w:t>
+      </w:r>
+      <w:proofErr w:type="spellStart"/>
+      <w:r>
+        <w:rPr>
+          <w:rFonts w:ascii="Roboto" w:hAnsi="Roboto"/>
+          <w:sz w:val="24"/>
+          <w:szCs w:val="24"/>
+        </w:rPr>
+        <w:t>sev_raw</w:t>
+      </w:r>
+      <w:proofErr w:type="spellEnd"/>
+      <w:r>
+        <w:rPr>
+          <w:rFonts w:ascii="Roboto" w:hAnsi="Roboto"/>
+          <w:sz w:val="24"/>
+          <w:szCs w:val="24"/>
+        </w:rPr>
+        <w:t>), and Groundwater table decline</w:t>
       </w:r>
       <w:r>
         <w:rPr>
@@ -645,142 +754,6 @@
           <w:sz w:val="24"/>
           <w:szCs w:val="24"/>
         </w:rPr>
-        <w:t>bws_raw</w:t>
-      </w:r>
-      <w:proofErr w:type="spellEnd"/>
-      <w:r>
-        <w:rPr>
-          <w:rFonts w:ascii="Roboto" w:hAnsi="Roboto"/>
-          <w:sz w:val="24"/>
-          <w:szCs w:val="24"/>
-        </w:rPr>
-        <w:t xml:space="preserve">), </w:t>
-      </w:r>
-      <w:r>
-        <w:rPr>
-          <w:rFonts w:ascii="Roboto" w:hAnsi="Roboto"/>
-          <w:sz w:val="24"/>
-          <w:szCs w:val="24"/>
-        </w:rPr>
-        <w:t>Baseline water depletion</w:t>
-      </w:r>
-      <w:r>
-        <w:rPr>
-          <w:rFonts w:ascii="Roboto" w:hAnsi="Roboto"/>
-          <w:sz w:val="24"/>
-          <w:szCs w:val="24"/>
-        </w:rPr>
-        <w:t xml:space="preserve"> (</w:t>
-      </w:r>
-      <w:proofErr w:type="spellStart"/>
-      <w:r>
-        <w:rPr>
-          <w:rFonts w:ascii="Roboto" w:hAnsi="Roboto"/>
-          <w:sz w:val="24"/>
-          <w:szCs w:val="24"/>
-        </w:rPr>
-        <w:t>bwd_raw</w:t>
-      </w:r>
-      <w:proofErr w:type="spellEnd"/>
-      <w:r>
-        <w:rPr>
-          <w:rFonts w:ascii="Roboto" w:hAnsi="Roboto"/>
-          <w:sz w:val="24"/>
-          <w:szCs w:val="24"/>
-        </w:rPr>
-        <w:t xml:space="preserve">), </w:t>
-      </w:r>
-      <w:r>
-        <w:rPr>
-          <w:rFonts w:ascii="Roboto" w:hAnsi="Roboto"/>
-          <w:sz w:val="24"/>
-          <w:szCs w:val="24"/>
-        </w:rPr>
-        <w:t>Interannual variability</w:t>
-      </w:r>
-      <w:r>
-        <w:rPr>
-          <w:rFonts w:ascii="Roboto" w:hAnsi="Roboto"/>
-          <w:sz w:val="24"/>
-          <w:szCs w:val="24"/>
-        </w:rPr>
-        <w:t xml:space="preserve"> (</w:t>
-      </w:r>
-      <w:proofErr w:type="spellStart"/>
-      <w:r>
-        <w:rPr>
-          <w:rFonts w:ascii="Roboto" w:hAnsi="Roboto"/>
-          <w:sz w:val="24"/>
-          <w:szCs w:val="24"/>
-        </w:rPr>
-        <w:t>iav_raw</w:t>
-      </w:r>
-      <w:proofErr w:type="spellEnd"/>
-      <w:r>
-        <w:rPr>
-          <w:rFonts w:ascii="Roboto" w:hAnsi="Roboto"/>
-          <w:sz w:val="24"/>
-          <w:szCs w:val="24"/>
-        </w:rPr>
-        <w:t xml:space="preserve">), </w:t>
-      </w:r>
-      <w:r>
-        <w:rPr>
-          <w:rFonts w:ascii="Roboto" w:hAnsi="Roboto"/>
-          <w:sz w:val="24"/>
-          <w:szCs w:val="24"/>
-        </w:rPr>
-        <w:t>Seasonal variability</w:t>
-      </w:r>
-      <w:r>
-        <w:rPr>
-          <w:rFonts w:ascii="Roboto" w:hAnsi="Roboto"/>
-          <w:sz w:val="24"/>
-          <w:szCs w:val="24"/>
-        </w:rPr>
-        <w:t xml:space="preserve"> (</w:t>
-      </w:r>
-      <w:proofErr w:type="spellStart"/>
-      <w:r>
-        <w:rPr>
-          <w:rFonts w:ascii="Roboto" w:hAnsi="Roboto"/>
-          <w:sz w:val="24"/>
-          <w:szCs w:val="24"/>
-        </w:rPr>
-        <w:t>sev_raw</w:t>
-      </w:r>
-      <w:proofErr w:type="spellEnd"/>
-      <w:r>
-        <w:rPr>
-          <w:rFonts w:ascii="Roboto" w:hAnsi="Roboto"/>
-          <w:sz w:val="24"/>
-          <w:szCs w:val="24"/>
-        </w:rPr>
-        <w:t xml:space="preserve">), and </w:t>
-      </w:r>
-      <w:r>
-        <w:rPr>
-          <w:rFonts w:ascii="Roboto" w:hAnsi="Roboto"/>
-          <w:sz w:val="24"/>
-          <w:szCs w:val="24"/>
-        </w:rPr>
-        <w:t>Groundwater table decline</w:t>
-      </w:r>
-      <w:r>
-        <w:rPr>
-          <w:rFonts w:ascii="Roboto" w:hAnsi="Roboto"/>
-          <w:sz w:val="24"/>
-          <w:szCs w:val="24"/>
-        </w:rPr>
-        <w:t xml:space="preserve"> (</w:t>
-      </w:r>
-      <w:proofErr w:type="spellStart"/>
-      <w:r>
-        <w:rPr>
-          <w:rFonts w:ascii="Roboto" w:hAnsi="Roboto"/>
-          <w:sz w:val="24"/>
-          <w:szCs w:val="24"/>
-        </w:rPr>
         <w:t>gtd_raw</w:t>
       </w:r>
       <w:proofErr w:type="spellEnd"/>
@@ -795,7 +768,7 @@
     </w:p>
     <w:p>
       <w:pPr>
-        <w:pStyle w:val="ListParagraph"/>
+        <w:pStyle w:val="Paragraphedeliste"/>
         <w:numPr>
           <w:ilvl w:val="0"/>
           <w:numId w:val="1"/>
@@ -815,6 +788,7 @@
           <w:szCs w:val="24"/>
           <w:u w:val="single"/>
         </w:rPr>
+        <w:lastRenderedPageBreak/>
         <w:t>Extreme conditions variables:</w:t>
       </w:r>
       <w:r>
@@ -823,15 +797,59 @@
           <w:sz w:val="24"/>
           <w:szCs w:val="24"/>
         </w:rPr>
-        <w:t xml:space="preserve"> This group has variables related to flood and drought – </w:t>
-      </w:r>
-      <w:r>
-        <w:rPr>
-          <w:rFonts w:ascii="Roboto" w:hAnsi="Roboto"/>
-          <w:sz w:val="24"/>
-          <w:szCs w:val="24"/>
-        </w:rPr>
-        <w:t>Riverine flood risk</w:t>
+        <w:t xml:space="preserve"> This group has variables related to flood and drought – Riverine flood risk (</w:t>
+      </w:r>
+      <w:proofErr w:type="spellStart"/>
+      <w:r>
+        <w:rPr>
+          <w:rFonts w:ascii="Roboto" w:hAnsi="Roboto"/>
+          <w:sz w:val="24"/>
+          <w:szCs w:val="24"/>
+        </w:rPr>
+        <w:t>rfr_raw</w:t>
+      </w:r>
+      <w:proofErr w:type="spellEnd"/>
+      <w:r>
+        <w:rPr>
+          <w:rFonts w:ascii="Roboto" w:hAnsi="Roboto"/>
+          <w:sz w:val="24"/>
+          <w:szCs w:val="24"/>
+        </w:rPr>
+        <w:t>), Coastal flood risk (</w:t>
+      </w:r>
+      <w:proofErr w:type="spellStart"/>
+      <w:r>
+        <w:rPr>
+          <w:rFonts w:ascii="Roboto" w:hAnsi="Roboto"/>
+          <w:sz w:val="24"/>
+          <w:szCs w:val="24"/>
+        </w:rPr>
+        <w:t>cfr_raw</w:t>
+      </w:r>
+      <w:proofErr w:type="spellEnd"/>
+      <w:r>
+        <w:rPr>
+          <w:rFonts w:ascii="Roboto" w:hAnsi="Roboto"/>
+          <w:sz w:val="24"/>
+          <w:szCs w:val="24"/>
+        </w:rPr>
+        <w:t xml:space="preserve">), </w:t>
+      </w:r>
+      <w:r>
+        <w:rPr>
+          <w:rFonts w:ascii="Roboto" w:hAnsi="Roboto"/>
+          <w:sz w:val="24"/>
+          <w:szCs w:val="24"/>
+        </w:rPr>
+        <w:t xml:space="preserve">and </w:t>
+      </w:r>
+      <w:r>
+        <w:rPr>
+          <w:rFonts w:ascii="Roboto" w:hAnsi="Roboto"/>
+          <w:sz w:val="24"/>
+          <w:szCs w:val="24"/>
+        </w:rPr>
+        <w:t>Drought risk</w:t>
       </w:r>
       <w:r>
         <w:rPr>
@@ -848,82 +866,6 @@
           <w:sz w:val="24"/>
           <w:szCs w:val="24"/>
         </w:rPr>
-        <w:t>rfr_raw</w:t>
-      </w:r>
-      <w:proofErr w:type="spellEnd"/>
-      <w:r>
-        <w:rPr>
-          <w:rFonts w:ascii="Roboto" w:hAnsi="Roboto"/>
-          <w:sz w:val="24"/>
-          <w:szCs w:val="24"/>
-        </w:rPr>
-        <w:t xml:space="preserve">), </w:t>
-      </w:r>
-      <w:r>
-        <w:rPr>
-          <w:rFonts w:ascii="Roboto" w:hAnsi="Roboto"/>
-          <w:sz w:val="24"/>
-          <w:szCs w:val="24"/>
-        </w:rPr>
-        <w:t>Coastal flood risk</w:t>
-      </w:r>
-      <w:r>
-        <w:rPr>
-          <w:rFonts w:ascii="Roboto" w:hAnsi="Roboto"/>
-          <w:sz w:val="24"/>
-          <w:szCs w:val="24"/>
-        </w:rPr>
-        <w:t xml:space="preserve"> (</w:t>
-      </w:r>
-      <w:proofErr w:type="spellStart"/>
-      <w:r>
-        <w:rPr>
-          <w:rFonts w:ascii="Roboto" w:hAnsi="Roboto"/>
-          <w:sz w:val="24"/>
-          <w:szCs w:val="24"/>
-        </w:rPr>
-        <w:t>cfr_raw</w:t>
-      </w:r>
-      <w:proofErr w:type="spellEnd"/>
-      <w:r>
-        <w:rPr>
-          <w:rFonts w:ascii="Roboto" w:hAnsi="Roboto"/>
-          <w:sz w:val="24"/>
-          <w:szCs w:val="24"/>
-        </w:rPr>
-        <w:t xml:space="preserve">), </w:t>
-      </w:r>
-      <w:r>
-        <w:rPr>
-          <w:rFonts w:ascii="Roboto" w:hAnsi="Roboto"/>
-          <w:sz w:val="24"/>
-          <w:szCs w:val="24"/>
-        </w:rPr>
-        <w:t xml:space="preserve">and </w:t>
-      </w:r>
-      <w:r>
-        <w:rPr>
-          <w:rFonts w:ascii="Roboto" w:hAnsi="Roboto"/>
-          <w:sz w:val="24"/>
-          <w:szCs w:val="24"/>
-        </w:rPr>
-        <w:t>Drought risk</w:t>
-      </w:r>
-      <w:r>
-        <w:rPr>
-          <w:rFonts w:ascii="Roboto" w:hAnsi="Roboto"/>
-          <w:sz w:val="24"/>
-          <w:szCs w:val="24"/>
-        </w:rPr>
-        <w:t xml:space="preserve"> (</w:t>
-      </w:r>
-      <w:proofErr w:type="spellStart"/>
-      <w:r>
-        <w:rPr>
-          <w:rFonts w:ascii="Roboto" w:hAnsi="Roboto"/>
-          <w:sz w:val="24"/>
-          <w:szCs w:val="24"/>
-        </w:rPr>
         <w:t>drr_raw</w:t>
       </w:r>
       <w:proofErr w:type="spellEnd"/>
@@ -946,6 +888,17 @@
           <w:szCs w:val="24"/>
         </w:rPr>
       </w:pPr>
+    </w:p>
+    <w:p>
+      <w:pPr>
+        <w:spacing w:line="360" w:lineRule="auto"/>
+        <w:jc w:val="both"/>
+        <w:rPr>
+          <w:rFonts w:ascii="Roboto" w:hAnsi="Roboto"/>
+          <w:sz w:val="24"/>
+          <w:szCs w:val="24"/>
+        </w:rPr>
+      </w:pPr>
       <w:r>
         <w:rPr>
           <w:rFonts w:ascii="Roboto" w:hAnsi="Roboto"/>
@@ -1041,13 +994,23 @@
           <w:szCs w:val="24"/>
         </w:rPr>
       </w:pPr>
-      <w:r>
-        <w:rPr>
-          <w:rFonts w:ascii="Roboto" w:hAnsi="Roboto"/>
-          <w:sz w:val="24"/>
-          <w:szCs w:val="24"/>
-        </w:rPr>
-        <w:lastRenderedPageBreak/>
+    </w:p>
+    <w:p>
+      <w:pPr>
+        <w:spacing w:line="360" w:lineRule="auto"/>
+        <w:jc w:val="both"/>
+        <w:rPr>
+          <w:rFonts w:ascii="Roboto" w:hAnsi="Roboto"/>
+          <w:sz w:val="24"/>
+          <w:szCs w:val="24"/>
+        </w:rPr>
+      </w:pPr>
+      <w:r>
+        <w:rPr>
+          <w:rFonts w:ascii="Roboto" w:hAnsi="Roboto"/>
+          <w:sz w:val="24"/>
+          <w:szCs w:val="24"/>
+        </w:rPr>
         <w:t xml:space="preserve">We have learned that </w:t>
       </w:r>
       <w:proofErr w:type="spellStart"/>
@@ -1115,6 +1078,19 @@
           <w:szCs w:val="24"/>
         </w:rPr>
       </w:pPr>
+    </w:p>
+    <w:p>
+      <w:pPr>
+        <w:spacing w:line="360" w:lineRule="auto"/>
+        <w:jc w:val="both"/>
+        <w:rPr>
+          <w:rFonts w:ascii="Roboto" w:hAnsi="Roboto"/>
+          <w:sz w:val="24"/>
+          <w:szCs w:val="24"/>
+        </w:rPr>
+      </w:pPr>
+      <w:bookmarkStart w:id="0" w:name="_GoBack"/>
+      <w:bookmarkEnd w:id="0"/>
       <w:r>
         <w:rPr>
           <w:rFonts w:ascii="Roboto" w:hAnsi="Roboto"/>
@@ -1260,6 +1236,7 @@
           <w:sz w:val="24"/>
           <w:szCs w:val="24"/>
         </w:rPr>
+        <w:lastRenderedPageBreak/>
         <w:t>The visualization web app</w:t>
       </w:r>
     </w:p>
@@ -1307,8 +1284,6 @@
           <w:szCs w:val="24"/>
         </w:rPr>
       </w:pPr>
-      <w:bookmarkStart w:id="0" w:name="_GoBack"/>
-      <w:bookmarkEnd w:id="0"/>
     </w:p>
     <w:sectPr>
       <w:pgSz w:w="12240" w:h="15840"/>
@@ -1839,13 +1814,13 @@
     <w:name w:val="Normal"/>
     <w:qFormat/>
   </w:style>
-  <w:style w:type="character" w:default="1" w:styleId="DefaultParagraphFont">
+  <w:style w:type="character" w:default="1" w:styleId="Policepardfaut">
     <w:name w:val="Default Paragraph Font"/>
     <w:uiPriority w:val="1"/>
     <w:semiHidden/>
     <w:unhideWhenUsed/>
   </w:style>
-  <w:style w:type="table" w:default="1" w:styleId="TableNormal">
+  <w:style w:type="table" w:default="1" w:styleId="TableauNormal">
     <w:name w:val="Normal Table"/>
     <w:uiPriority w:val="99"/>
     <w:semiHidden/>
@@ -1860,15 +1835,15 @@
       </w:tblCellMar>
     </w:tblPr>
   </w:style>
-  <w:style w:type="numbering" w:default="1" w:styleId="NoList">
+  <w:style w:type="numbering" w:default="1" w:styleId="Aucuneliste">
     <w:name w:val="No List"/>
     <w:uiPriority w:val="99"/>
     <w:semiHidden/>
     <w:unhideWhenUsed/>
   </w:style>
-  <w:style w:type="character" w:styleId="Hyperlink">
+  <w:style w:type="character" w:styleId="Lienhypertexte">
     <w:name w:val="Hyperlink"/>
-    <w:basedOn w:val="DefaultParagraphFont"/>
+    <w:basedOn w:val="Policepardfaut"/>
     <w:uiPriority w:val="99"/>
     <w:unhideWhenUsed/>
     <w:rsid w:val="006162F8"/>
@@ -1877,9 +1852,9 @@
       <w:u w:val="single"/>
     </w:rPr>
   </w:style>
-  <w:style w:type="character" w:styleId="UnresolvedMention">
+  <w:style w:type="character" w:styleId="Mentionnonrsolue">
     <w:name w:val="Unresolved Mention"/>
-    <w:basedOn w:val="DefaultParagraphFont"/>
+    <w:basedOn w:val="Policepardfaut"/>
     <w:uiPriority w:val="99"/>
     <w:semiHidden/>
     <w:unhideWhenUsed/>
@@ -1889,7 +1864,7 @@
       <w:shd w:val="clear" w:color="auto" w:fill="E1DFDD"/>
     </w:rPr>
   </w:style>
-  <w:style w:type="paragraph" w:styleId="ListParagraph">
+  <w:style w:type="paragraph" w:styleId="Paragraphedeliste">
     <w:name w:val="List Paragraph"/>
     <w:basedOn w:val="Normal"/>
     <w:uiPriority w:val="34"/>

</xml_diff>

<commit_message>
Final update to App
</commit_message>
<xml_diff>
--- a/raw_text_v1.docx
+++ b/raw_text_v1.docx
@@ -51,7 +51,18 @@
             <w:sz w:val="24"/>
             <w:szCs w:val="24"/>
           </w:rPr>
-          <w:t>Aqueduct Alliance Global Maps 3.0 data</w:t>
+          <w:t>Aqueduc</w:t>
+        </w:r>
+        <w:bookmarkStart w:id="0" w:name="_GoBack"/>
+        <w:bookmarkEnd w:id="0"/>
+        <w:r>
+          <w:rPr>
+            <w:rStyle w:val="Lienhypertexte"/>
+            <w:rFonts w:ascii="Roboto" w:hAnsi="Roboto"/>
+            <w:sz w:val="24"/>
+            <w:szCs w:val="24"/>
+          </w:rPr>
+          <w:t>t Alliance Global Maps 3.0 data</w:t>
         </w:r>
       </w:hyperlink>
       <w:r>
@@ -981,7 +992,7 @@
           <w:sz w:val="24"/>
           <w:szCs w:val="24"/>
         </w:rPr>
-        <w:t xml:space="preserve">We have used then 10 clusters for every group of variables. This allowed us to specify to which cluster each individual observation in the dataset belongs. </w:t>
+        <w:t xml:space="preserve">We have used then 10 clusters for every group of variables. This allowed us to specify to which cluster each observation in the dataset belongs. </w:t>
       </w:r>
     </w:p>
     <w:p>
@@ -1089,8 +1100,6 @@
           <w:szCs w:val="24"/>
         </w:rPr>
       </w:pPr>
-      <w:bookmarkStart w:id="0" w:name="_GoBack"/>
-      <w:bookmarkEnd w:id="0"/>
       <w:r>
         <w:rPr>
           <w:rFonts w:ascii="Roboto" w:hAnsi="Roboto"/>

</xml_diff>